<commit_message>
Facturen mei en juni.
</commit_message>
<xml_diff>
--- a/factuur-2021-05-01.docx
+++ b/factuur-2021-05-01.docx
@@ -167,12 +167,14 @@
         <w:rPr>
           <w:sz w:val="28"/>
           <w:szCs w:val="28"/>
+          <w:lang w:val="nl-NL"/>
         </w:rPr>
       </w:pPr>
       <w:r>
         <w:rPr>
           <w:sz w:val="28"/>
           <w:szCs w:val="28"/>
+          <w:lang w:val="nl-NL"/>
         </w:rPr>
         <w:t>Details</w:t>
       </w:r>
@@ -180,6 +182,7 @@
         <w:rPr>
           <w:sz w:val="28"/>
           <w:szCs w:val="28"/>
+          <w:lang w:val="nl-NL"/>
         </w:rPr>
         <w:t xml:space="preserve"> Blue Current en PowerD</w:t>
       </w:r>
@@ -187,6 +190,7 @@
         <w:rPr>
           <w:sz w:val="28"/>
           <w:szCs w:val="28"/>
+          <w:lang w:val="nl-NL"/>
         </w:rPr>
         <w:t>:</w:t>
       </w:r>
@@ -194,6 +198,7 @@
         <w:rPr>
           <w:sz w:val="28"/>
           <w:szCs w:val="28"/>
+          <w:lang w:val="nl-NL"/>
         </w:rPr>
         <w:t xml:space="preserve"> </w:t>
       </w:r>
@@ -203,6 +208,7 @@
         <w:rPr>
           <w:sz w:val="28"/>
           <w:szCs w:val="28"/>
+          <w:lang w:val="nl-NL"/>
         </w:rPr>
       </w:pPr>
     </w:p>
@@ -233,7 +239,7 @@
     </w:p>
     <w:tbl>
       <w:tblPr>
-        <w:tblW w:w="6064" w:type="dxa"/>
+        <w:tblW w:w="4851" w:type="dxa"/>
         <w:tblCellMar>
           <w:left w:w="0" w:type="dxa"/>
           <w:right w:w="0" w:type="dxa"/>
@@ -243,7 +249,6 @@
       <w:tblGrid>
         <w:gridCol w:w="1269"/>
         <w:gridCol w:w="668"/>
-        <w:gridCol w:w="1213"/>
         <w:gridCol w:w="2914"/>
       </w:tblGrid>
       <w:tr>
@@ -375,49 +380,6 @@
                 <w:szCs w:val="20"/>
                 <w:lang w:val="nl-NL" w:eastAsia="en-GB"/>
               </w:rPr>
-              <w:t>Client</w:t>
-            </w:r>
-          </w:p>
-        </w:tc>
-        <w:tc>
-          <w:tcPr>
-            <w:tcW w:w="0" w:type="auto"/>
-            <w:tcBorders>
-              <w:top w:val="single" w:sz="6" w:space="0" w:color="CCCCCC"/>
-              <w:left w:val="single" w:sz="6" w:space="0" w:color="CCCCCC"/>
-              <w:bottom w:val="single" w:sz="6" w:space="0" w:color="CCCCCC"/>
-              <w:right w:val="single" w:sz="6" w:space="0" w:color="CCCCCC"/>
-            </w:tcBorders>
-            <w:tcMar>
-              <w:top w:w="30" w:type="dxa"/>
-              <w:left w:w="45" w:type="dxa"/>
-              <w:bottom w:w="30" w:type="dxa"/>
-              <w:right w:w="45" w:type="dxa"/>
-            </w:tcMar>
-            <w:vAlign w:val="bottom"/>
-            <w:hideMark/>
-          </w:tcPr>
-          <w:p>
-            <w:pPr>
-              <w:spacing w:after="0" w:line="240" w:lineRule="auto"/>
-              <w:rPr>
-                <w:rFonts w:ascii="Arial" w:eastAsia="Times New Roman" w:hAnsi="Arial" w:cs="Arial"/>
-                <w:b/>
-                <w:bCs/>
-                <w:sz w:val="20"/>
-                <w:szCs w:val="20"/>
-                <w:lang w:val="nl-NL" w:eastAsia="en-GB"/>
-              </w:rPr>
-            </w:pPr>
-            <w:r>
-              <w:rPr>
-                <w:rFonts w:ascii="Arial" w:eastAsia="Times New Roman" w:hAnsi="Arial" w:cs="Arial"/>
-                <w:b/>
-                <w:bCs/>
-                <w:sz w:val="20"/>
-                <w:szCs w:val="20"/>
-                <w:lang w:val="nl-NL" w:eastAsia="en-GB"/>
-              </w:rPr>
               <w:t>Description</w:t>
             </w:r>
           </w:p>
@@ -545,46 +507,6 @@
                 <w:szCs w:val="20"/>
                 <w:lang w:val="nl-NL" w:eastAsia="en-GB"/>
               </w:rPr>
-              <w:t>Blue Current</w:t>
-            </w:r>
-          </w:p>
-        </w:tc>
-        <w:tc>
-          <w:tcPr>
-            <w:tcW w:w="0" w:type="auto"/>
-            <w:tcBorders>
-              <w:top w:val="single" w:sz="6" w:space="0" w:color="CCCCCC"/>
-              <w:left w:val="single" w:sz="6" w:space="0" w:color="CCCCCC"/>
-              <w:bottom w:val="single" w:sz="6" w:space="0" w:color="CCCCCC"/>
-              <w:right w:val="single" w:sz="6" w:space="0" w:color="CCCCCC"/>
-            </w:tcBorders>
-            <w:shd w:val="clear" w:color="auto" w:fill="CCCCCC"/>
-            <w:tcMar>
-              <w:top w:w="30" w:type="dxa"/>
-              <w:left w:w="45" w:type="dxa"/>
-              <w:bottom w:w="30" w:type="dxa"/>
-              <w:right w:w="45" w:type="dxa"/>
-            </w:tcMar>
-            <w:vAlign w:val="bottom"/>
-            <w:hideMark/>
-          </w:tcPr>
-          <w:p>
-            <w:pPr>
-              <w:spacing w:after="0" w:line="240" w:lineRule="auto"/>
-              <w:rPr>
-                <w:rFonts w:ascii="Arial" w:eastAsia="Times New Roman" w:hAnsi="Arial" w:cs="Arial"/>
-                <w:sz w:val="20"/>
-                <w:szCs w:val="20"/>
-                <w:lang w:val="nl-NL" w:eastAsia="en-GB"/>
-              </w:rPr>
-            </w:pPr>
-            <w:r>
-              <w:rPr>
-                <w:rFonts w:ascii="Arial" w:eastAsia="Times New Roman" w:hAnsi="Arial" w:cs="Arial"/>
-                <w:sz w:val="20"/>
-                <w:szCs w:val="20"/>
-                <w:lang w:val="nl-NL" w:eastAsia="en-GB"/>
-              </w:rPr>
               <w:t>Getting started</w:t>
             </w:r>
           </w:p>
@@ -712,46 +634,6 @@
                 <w:szCs w:val="20"/>
                 <w:lang w:val="nl-NL" w:eastAsia="en-GB"/>
               </w:rPr>
-              <w:t>PowerD</w:t>
-            </w:r>
-          </w:p>
-        </w:tc>
-        <w:tc>
-          <w:tcPr>
-            <w:tcW w:w="0" w:type="auto"/>
-            <w:tcBorders>
-              <w:top w:val="single" w:sz="6" w:space="0" w:color="CCCCCC"/>
-              <w:left w:val="single" w:sz="6" w:space="0" w:color="CCCCCC"/>
-              <w:bottom w:val="single" w:sz="6" w:space="0" w:color="CCCCCC"/>
-              <w:right w:val="single" w:sz="6" w:space="0" w:color="CCCCCC"/>
-            </w:tcBorders>
-            <w:shd w:val="clear" w:color="auto" w:fill="CCCCCC"/>
-            <w:tcMar>
-              <w:top w:w="30" w:type="dxa"/>
-              <w:left w:w="45" w:type="dxa"/>
-              <w:bottom w:w="30" w:type="dxa"/>
-              <w:right w:w="45" w:type="dxa"/>
-            </w:tcMar>
-            <w:vAlign w:val="bottom"/>
-            <w:hideMark/>
-          </w:tcPr>
-          <w:p>
-            <w:pPr>
-              <w:spacing w:after="0" w:line="240" w:lineRule="auto"/>
-              <w:rPr>
-                <w:rFonts w:ascii="Arial" w:eastAsia="Times New Roman" w:hAnsi="Arial" w:cs="Arial"/>
-                <w:sz w:val="20"/>
-                <w:szCs w:val="20"/>
-                <w:lang w:val="nl-NL" w:eastAsia="en-GB"/>
-              </w:rPr>
-            </w:pPr>
-            <w:r>
-              <w:rPr>
-                <w:rFonts w:ascii="Arial" w:eastAsia="Times New Roman" w:hAnsi="Arial" w:cs="Arial"/>
-                <w:sz w:val="20"/>
-                <w:szCs w:val="20"/>
-                <w:lang w:val="nl-NL" w:eastAsia="en-GB"/>
-              </w:rPr>
               <w:t>NPS export</w:t>
             </w:r>
           </w:p>
@@ -879,46 +761,6 @@
                 <w:szCs w:val="20"/>
                 <w:lang w:val="nl-NL" w:eastAsia="en-GB"/>
               </w:rPr>
-              <w:t>Blue Current</w:t>
-            </w:r>
-          </w:p>
-        </w:tc>
-        <w:tc>
-          <w:tcPr>
-            <w:tcW w:w="0" w:type="auto"/>
-            <w:tcBorders>
-              <w:top w:val="single" w:sz="6" w:space="0" w:color="CCCCCC"/>
-              <w:left w:val="single" w:sz="6" w:space="0" w:color="CCCCCC"/>
-              <w:bottom w:val="single" w:sz="6" w:space="0" w:color="CCCCCC"/>
-              <w:right w:val="single" w:sz="6" w:space="0" w:color="CCCCCC"/>
-            </w:tcBorders>
-            <w:shd w:val="clear" w:color="auto" w:fill="CCCCCC"/>
-            <w:tcMar>
-              <w:top w:w="30" w:type="dxa"/>
-              <w:left w:w="45" w:type="dxa"/>
-              <w:bottom w:w="30" w:type="dxa"/>
-              <w:right w:w="45" w:type="dxa"/>
-            </w:tcMar>
-            <w:vAlign w:val="bottom"/>
-            <w:hideMark/>
-          </w:tcPr>
-          <w:p>
-            <w:pPr>
-              <w:spacing w:after="0" w:line="240" w:lineRule="auto"/>
-              <w:rPr>
-                <w:rFonts w:ascii="Arial" w:eastAsia="Times New Roman" w:hAnsi="Arial" w:cs="Arial"/>
-                <w:sz w:val="20"/>
-                <w:szCs w:val="20"/>
-                <w:lang w:val="nl-NL" w:eastAsia="en-GB"/>
-              </w:rPr>
-            </w:pPr>
-            <w:r>
-              <w:rPr>
-                <w:rFonts w:ascii="Arial" w:eastAsia="Times New Roman" w:hAnsi="Arial" w:cs="Arial"/>
-                <w:sz w:val="20"/>
-                <w:szCs w:val="20"/>
-                <w:lang w:val="nl-NL" w:eastAsia="en-GB"/>
-              </w:rPr>
               <w:t>Setting up Oracle Tools</w:t>
             </w:r>
           </w:p>
@@ -1046,46 +888,6 @@
                 <w:szCs w:val="20"/>
                 <w:lang w:val="nl-NL" w:eastAsia="en-GB"/>
               </w:rPr>
-              <w:t>Blue Current</w:t>
-            </w:r>
-          </w:p>
-        </w:tc>
-        <w:tc>
-          <w:tcPr>
-            <w:tcW w:w="0" w:type="auto"/>
-            <w:tcBorders>
-              <w:top w:val="single" w:sz="6" w:space="0" w:color="CCCCCC"/>
-              <w:left w:val="single" w:sz="6" w:space="0" w:color="CCCCCC"/>
-              <w:bottom w:val="single" w:sz="6" w:space="0" w:color="CCCCCC"/>
-              <w:right w:val="single" w:sz="6" w:space="0" w:color="CCCCCC"/>
-            </w:tcBorders>
-            <w:shd w:val="clear" w:color="auto" w:fill="CCCCCC"/>
-            <w:tcMar>
-              <w:top w:w="30" w:type="dxa"/>
-              <w:left w:w="45" w:type="dxa"/>
-              <w:bottom w:w="30" w:type="dxa"/>
-              <w:right w:w="45" w:type="dxa"/>
-            </w:tcMar>
-            <w:vAlign w:val="bottom"/>
-            <w:hideMark/>
-          </w:tcPr>
-          <w:p>
-            <w:pPr>
-              <w:spacing w:after="0" w:line="240" w:lineRule="auto"/>
-              <w:rPr>
-                <w:rFonts w:ascii="Arial" w:eastAsia="Times New Roman" w:hAnsi="Arial" w:cs="Arial"/>
-                <w:sz w:val="20"/>
-                <w:szCs w:val="20"/>
-                <w:lang w:val="nl-NL" w:eastAsia="en-GB"/>
-              </w:rPr>
-            </w:pPr>
-            <w:r>
-              <w:rPr>
-                <w:rFonts w:ascii="Arial" w:eastAsia="Times New Roman" w:hAnsi="Arial" w:cs="Arial"/>
-                <w:sz w:val="20"/>
-                <w:szCs w:val="20"/>
-                <w:lang w:val="nl-NL" w:eastAsia="en-GB"/>
-              </w:rPr>
               <w:t>Setting up Performance Monitor</w:t>
             </w:r>
           </w:p>
@@ -1213,46 +1015,6 @@
                 <w:szCs w:val="20"/>
                 <w:lang w:val="nl-NL" w:eastAsia="en-GB"/>
               </w:rPr>
-              <w:t>Blue Current</w:t>
-            </w:r>
-          </w:p>
-        </w:tc>
-        <w:tc>
-          <w:tcPr>
-            <w:tcW w:w="0" w:type="auto"/>
-            <w:tcBorders>
-              <w:top w:val="single" w:sz="6" w:space="0" w:color="CCCCCC"/>
-              <w:left w:val="single" w:sz="6" w:space="0" w:color="CCCCCC"/>
-              <w:bottom w:val="single" w:sz="6" w:space="0" w:color="CCCCCC"/>
-              <w:right w:val="single" w:sz="6" w:space="0" w:color="CCCCCC"/>
-            </w:tcBorders>
-            <w:shd w:val="clear" w:color="auto" w:fill="CCCCCC"/>
-            <w:tcMar>
-              <w:top w:w="30" w:type="dxa"/>
-              <w:left w:w="45" w:type="dxa"/>
-              <w:bottom w:w="30" w:type="dxa"/>
-              <w:right w:w="45" w:type="dxa"/>
-            </w:tcMar>
-            <w:vAlign w:val="bottom"/>
-            <w:hideMark/>
-          </w:tcPr>
-          <w:p>
-            <w:pPr>
-              <w:spacing w:after="0" w:line="240" w:lineRule="auto"/>
-              <w:rPr>
-                <w:rFonts w:ascii="Arial" w:eastAsia="Times New Roman" w:hAnsi="Arial" w:cs="Arial"/>
-                <w:sz w:val="20"/>
-                <w:szCs w:val="20"/>
-                <w:lang w:val="nl-NL" w:eastAsia="en-GB"/>
-              </w:rPr>
-            </w:pPr>
-            <w:r>
-              <w:rPr>
-                <w:rFonts w:ascii="Arial" w:eastAsia="Times New Roman" w:hAnsi="Arial" w:cs="Arial"/>
-                <w:sz w:val="20"/>
-                <w:szCs w:val="20"/>
-                <w:lang w:val="nl-NL" w:eastAsia="en-GB"/>
-              </w:rPr>
               <w:t>Setting up Oracle Tools</w:t>
             </w:r>
           </w:p>
@@ -1299,7 +1061,25 @@
                 <w:szCs w:val="20"/>
                 <w:lang w:val="nl-NL" w:eastAsia="en-GB"/>
               </w:rPr>
-              <w:t>20-Feb-2021</w:t>
+              <w:t>20-</w:t>
+            </w:r>
+            <w:r>
+              <w:rPr>
+                <w:rFonts w:ascii="Arial" w:eastAsia="Times New Roman" w:hAnsi="Arial" w:cs="Arial"/>
+                <w:sz w:val="20"/>
+                <w:szCs w:val="20"/>
+                <w:lang w:val="nl-NL" w:eastAsia="en-GB"/>
+              </w:rPr>
+              <w:t>May</w:t>
+            </w:r>
+            <w:r>
+              <w:rPr>
+                <w:rFonts w:ascii="Arial" w:eastAsia="Times New Roman" w:hAnsi="Arial" w:cs="Arial"/>
+                <w:sz w:val="20"/>
+                <w:szCs w:val="20"/>
+                <w:lang w:val="nl-NL" w:eastAsia="en-GB"/>
+              </w:rPr>
+              <w:t>-2021</w:t>
             </w:r>
           </w:p>
         </w:tc>
@@ -1341,46 +1121,6 @@
                 <w:lang w:val="nl-NL" w:eastAsia="en-GB"/>
               </w:rPr>
               <w:t>8</w:t>
-            </w:r>
-          </w:p>
-        </w:tc>
-        <w:tc>
-          <w:tcPr>
-            <w:tcW w:w="0" w:type="auto"/>
-            <w:tcBorders>
-              <w:top w:val="single" w:sz="6" w:space="0" w:color="CCCCCC"/>
-              <w:left w:val="single" w:sz="6" w:space="0" w:color="CCCCCC"/>
-              <w:bottom w:val="single" w:sz="6" w:space="0" w:color="CCCCCC"/>
-              <w:right w:val="single" w:sz="6" w:space="0" w:color="CCCCCC"/>
-            </w:tcBorders>
-            <w:shd w:val="clear" w:color="auto" w:fill="CCCCCC"/>
-            <w:tcMar>
-              <w:top w:w="30" w:type="dxa"/>
-              <w:left w:w="45" w:type="dxa"/>
-              <w:bottom w:w="30" w:type="dxa"/>
-              <w:right w:w="45" w:type="dxa"/>
-            </w:tcMar>
-            <w:vAlign w:val="bottom"/>
-            <w:hideMark/>
-          </w:tcPr>
-          <w:p>
-            <w:pPr>
-              <w:spacing w:after="0" w:line="240" w:lineRule="auto"/>
-              <w:rPr>
-                <w:rFonts w:ascii="Arial" w:eastAsia="Times New Roman" w:hAnsi="Arial" w:cs="Arial"/>
-                <w:sz w:val="20"/>
-                <w:szCs w:val="20"/>
-                <w:lang w:val="nl-NL" w:eastAsia="en-GB"/>
-              </w:rPr>
-            </w:pPr>
-            <w:r>
-              <w:rPr>
-                <w:rFonts w:ascii="Arial" w:eastAsia="Times New Roman" w:hAnsi="Arial" w:cs="Arial"/>
-                <w:sz w:val="20"/>
-                <w:szCs w:val="20"/>
-                <w:lang w:val="nl-NL" w:eastAsia="en-GB"/>
-              </w:rPr>
-              <w:t>Blue Current</w:t>
             </w:r>
           </w:p>
         </w:tc>
@@ -1547,46 +1287,6 @@
                 <w:szCs w:val="20"/>
                 <w:lang w:val="nl-NL" w:eastAsia="en-GB"/>
               </w:rPr>
-              <w:t>Blue Current</w:t>
-            </w:r>
-          </w:p>
-        </w:tc>
-        <w:tc>
-          <w:tcPr>
-            <w:tcW w:w="0" w:type="auto"/>
-            <w:tcBorders>
-              <w:top w:val="single" w:sz="6" w:space="0" w:color="CCCCCC"/>
-              <w:left w:val="single" w:sz="6" w:space="0" w:color="CCCCCC"/>
-              <w:bottom w:val="single" w:sz="6" w:space="0" w:color="CCCCCC"/>
-              <w:right w:val="single" w:sz="6" w:space="0" w:color="CCCCCC"/>
-            </w:tcBorders>
-            <w:shd w:val="clear" w:color="auto" w:fill="CCCCCC"/>
-            <w:tcMar>
-              <w:top w:w="30" w:type="dxa"/>
-              <w:left w:w="45" w:type="dxa"/>
-              <w:bottom w:w="30" w:type="dxa"/>
-              <w:right w:w="45" w:type="dxa"/>
-            </w:tcMar>
-            <w:vAlign w:val="bottom"/>
-            <w:hideMark/>
-          </w:tcPr>
-          <w:p>
-            <w:pPr>
-              <w:spacing w:after="0" w:line="240" w:lineRule="auto"/>
-              <w:rPr>
-                <w:rFonts w:ascii="Arial" w:eastAsia="Times New Roman" w:hAnsi="Arial" w:cs="Arial"/>
-                <w:sz w:val="20"/>
-                <w:szCs w:val="20"/>
-                <w:lang w:val="nl-NL" w:eastAsia="en-GB"/>
-              </w:rPr>
-            </w:pPr>
-            <w:r>
-              <w:rPr>
-                <w:rFonts w:ascii="Arial" w:eastAsia="Times New Roman" w:hAnsi="Arial" w:cs="Arial"/>
-                <w:sz w:val="20"/>
-                <w:szCs w:val="20"/>
-                <w:lang w:val="nl-NL" w:eastAsia="en-GB"/>
-              </w:rPr>
               <w:t>NPS Import</w:t>
             </w:r>
           </w:p>
@@ -1700,38 +1400,6 @@
           <w:p>
             <w:pPr>
               <w:spacing w:after="0" w:line="240" w:lineRule="auto"/>
-              <w:jc w:val="right"/>
-              <w:rPr>
-                <w:rFonts w:ascii="Arial" w:eastAsia="Times New Roman" w:hAnsi="Arial" w:cs="Arial"/>
-                <w:sz w:val="20"/>
-                <w:szCs w:val="20"/>
-                <w:lang w:val="nl-NL" w:eastAsia="en-GB"/>
-              </w:rPr>
-            </w:pPr>
-          </w:p>
-        </w:tc>
-        <w:tc>
-          <w:tcPr>
-            <w:tcW w:w="0" w:type="auto"/>
-            <w:tcBorders>
-              <w:top w:val="single" w:sz="6" w:space="0" w:color="CCCCCC"/>
-              <w:left w:val="single" w:sz="6" w:space="0" w:color="CCCCCC"/>
-              <w:bottom w:val="single" w:sz="6" w:space="0" w:color="CCCCCC"/>
-              <w:right w:val="single" w:sz="6" w:space="0" w:color="CCCCCC"/>
-            </w:tcBorders>
-            <w:shd w:val="clear" w:color="auto" w:fill="CCCCCC"/>
-            <w:tcMar>
-              <w:top w:w="30" w:type="dxa"/>
-              <w:left w:w="45" w:type="dxa"/>
-              <w:bottom w:w="30" w:type="dxa"/>
-              <w:right w:w="45" w:type="dxa"/>
-            </w:tcMar>
-            <w:vAlign w:val="bottom"/>
-            <w:hideMark/>
-          </w:tcPr>
-          <w:p>
-            <w:pPr>
-              <w:spacing w:after="0" w:line="240" w:lineRule="auto"/>
               <w:rPr>
                 <w:rFonts w:ascii="Arial" w:eastAsia="Times New Roman" w:hAnsi="Arial" w:cs="Arial"/>
                 <w:sz w:val="20"/>
@@ -1873,46 +1541,6 @@
                 <w:szCs w:val="20"/>
                 <w:lang w:val="nl-NL" w:eastAsia="en-GB"/>
               </w:rPr>
-              <w:t>Blue Current</w:t>
-            </w:r>
-          </w:p>
-        </w:tc>
-        <w:tc>
-          <w:tcPr>
-            <w:tcW w:w="0" w:type="auto"/>
-            <w:tcBorders>
-              <w:top w:val="single" w:sz="6" w:space="0" w:color="CCCCCC"/>
-              <w:left w:val="single" w:sz="6" w:space="0" w:color="CCCCCC"/>
-              <w:bottom w:val="single" w:sz="6" w:space="0" w:color="CCCCCC"/>
-              <w:right w:val="single" w:sz="6" w:space="0" w:color="CCCCCC"/>
-            </w:tcBorders>
-            <w:shd w:val="clear" w:color="auto" w:fill="CCCCCC"/>
-            <w:tcMar>
-              <w:top w:w="30" w:type="dxa"/>
-              <w:left w:w="45" w:type="dxa"/>
-              <w:bottom w:w="30" w:type="dxa"/>
-              <w:right w:w="45" w:type="dxa"/>
-            </w:tcMar>
-            <w:vAlign w:val="bottom"/>
-            <w:hideMark/>
-          </w:tcPr>
-          <w:p>
-            <w:pPr>
-              <w:spacing w:after="0" w:line="240" w:lineRule="auto"/>
-              <w:rPr>
-                <w:rFonts w:ascii="Arial" w:eastAsia="Times New Roman" w:hAnsi="Arial" w:cs="Arial"/>
-                <w:sz w:val="20"/>
-                <w:szCs w:val="20"/>
-                <w:lang w:val="nl-NL" w:eastAsia="en-GB"/>
-              </w:rPr>
-            </w:pPr>
-            <w:r>
-              <w:rPr>
-                <w:rFonts w:ascii="Arial" w:eastAsia="Times New Roman" w:hAnsi="Arial" w:cs="Arial"/>
-                <w:sz w:val="20"/>
-                <w:szCs w:val="20"/>
-                <w:lang w:val="nl-NL" w:eastAsia="en-GB"/>
-              </w:rPr>
               <w:t>NPS Import</w:t>
             </w:r>
           </w:p>
@@ -2040,46 +1668,6 @@
                 <w:szCs w:val="20"/>
                 <w:lang w:val="nl-NL" w:eastAsia="en-GB"/>
               </w:rPr>
-              <w:t>Blue Current</w:t>
-            </w:r>
-          </w:p>
-        </w:tc>
-        <w:tc>
-          <w:tcPr>
-            <w:tcW w:w="0" w:type="auto"/>
-            <w:tcBorders>
-              <w:top w:val="single" w:sz="6" w:space="0" w:color="CCCCCC"/>
-              <w:left w:val="single" w:sz="6" w:space="0" w:color="CCCCCC"/>
-              <w:bottom w:val="single" w:sz="6" w:space="0" w:color="CCCCCC"/>
-              <w:right w:val="single" w:sz="6" w:space="0" w:color="CCCCCC"/>
-            </w:tcBorders>
-            <w:shd w:val="clear" w:color="auto" w:fill="CCCCCC"/>
-            <w:tcMar>
-              <w:top w:w="30" w:type="dxa"/>
-              <w:left w:w="45" w:type="dxa"/>
-              <w:bottom w:w="30" w:type="dxa"/>
-              <w:right w:w="45" w:type="dxa"/>
-            </w:tcMar>
-            <w:vAlign w:val="bottom"/>
-            <w:hideMark/>
-          </w:tcPr>
-          <w:p>
-            <w:pPr>
-              <w:spacing w:after="0" w:line="240" w:lineRule="auto"/>
-              <w:rPr>
-                <w:rFonts w:ascii="Arial" w:eastAsia="Times New Roman" w:hAnsi="Arial" w:cs="Arial"/>
-                <w:sz w:val="20"/>
-                <w:szCs w:val="20"/>
-                <w:lang w:val="nl-NL" w:eastAsia="en-GB"/>
-              </w:rPr>
-            </w:pPr>
-            <w:r>
-              <w:rPr>
-                <w:rFonts w:ascii="Arial" w:eastAsia="Times New Roman" w:hAnsi="Arial" w:cs="Arial"/>
-                <w:sz w:val="20"/>
-                <w:szCs w:val="20"/>
-                <w:lang w:val="nl-NL" w:eastAsia="en-GB"/>
-              </w:rPr>
               <w:t>Setup database</w:t>
             </w:r>
           </w:p>
@@ -2207,46 +1795,6 @@
                 <w:szCs w:val="20"/>
                 <w:lang w:val="nl-NL" w:eastAsia="en-GB"/>
               </w:rPr>
-              <w:t>PowerD</w:t>
-            </w:r>
-          </w:p>
-        </w:tc>
-        <w:tc>
-          <w:tcPr>
-            <w:tcW w:w="0" w:type="auto"/>
-            <w:tcBorders>
-              <w:top w:val="single" w:sz="6" w:space="0" w:color="CCCCCC"/>
-              <w:left w:val="single" w:sz="6" w:space="0" w:color="CCCCCC"/>
-              <w:bottom w:val="single" w:sz="6" w:space="0" w:color="CCCCCC"/>
-              <w:right w:val="single" w:sz="6" w:space="0" w:color="CCCCCC"/>
-            </w:tcBorders>
-            <w:shd w:val="clear" w:color="auto" w:fill="CCCCCC"/>
-            <w:tcMar>
-              <w:top w:w="30" w:type="dxa"/>
-              <w:left w:w="45" w:type="dxa"/>
-              <w:bottom w:w="30" w:type="dxa"/>
-              <w:right w:w="45" w:type="dxa"/>
-            </w:tcMar>
-            <w:vAlign w:val="bottom"/>
-            <w:hideMark/>
-          </w:tcPr>
-          <w:p>
-            <w:pPr>
-              <w:spacing w:after="0" w:line="240" w:lineRule="auto"/>
-              <w:rPr>
-                <w:rFonts w:ascii="Arial" w:eastAsia="Times New Roman" w:hAnsi="Arial" w:cs="Arial"/>
-                <w:sz w:val="20"/>
-                <w:szCs w:val="20"/>
-                <w:lang w:val="nl-NL" w:eastAsia="en-GB"/>
-              </w:rPr>
-            </w:pPr>
-            <w:r>
-              <w:rPr>
-                <w:rFonts w:ascii="Arial" w:eastAsia="Times New Roman" w:hAnsi="Arial" w:cs="Arial"/>
-                <w:sz w:val="20"/>
-                <w:szCs w:val="20"/>
-                <w:lang w:val="nl-NL" w:eastAsia="en-GB"/>
-              </w:rPr>
               <w:t>NPS Export</w:t>
             </w:r>
           </w:p>
@@ -2374,46 +1922,6 @@
                 <w:szCs w:val="20"/>
                 <w:lang w:val="nl-NL" w:eastAsia="en-GB"/>
               </w:rPr>
-              <w:t>Blue Current</w:t>
-            </w:r>
-          </w:p>
-        </w:tc>
-        <w:tc>
-          <w:tcPr>
-            <w:tcW w:w="0" w:type="auto"/>
-            <w:tcBorders>
-              <w:top w:val="single" w:sz="6" w:space="0" w:color="CCCCCC"/>
-              <w:left w:val="single" w:sz="6" w:space="0" w:color="CCCCCC"/>
-              <w:bottom w:val="single" w:sz="6" w:space="0" w:color="CCCCCC"/>
-              <w:right w:val="single" w:sz="6" w:space="0" w:color="CCCCCC"/>
-            </w:tcBorders>
-            <w:shd w:val="clear" w:color="auto" w:fill="CCCCCC"/>
-            <w:tcMar>
-              <w:top w:w="30" w:type="dxa"/>
-              <w:left w:w="45" w:type="dxa"/>
-              <w:bottom w:w="30" w:type="dxa"/>
-              <w:right w:w="45" w:type="dxa"/>
-            </w:tcMar>
-            <w:vAlign w:val="bottom"/>
-            <w:hideMark/>
-          </w:tcPr>
-          <w:p>
-            <w:pPr>
-              <w:spacing w:after="0" w:line="240" w:lineRule="auto"/>
-              <w:rPr>
-                <w:rFonts w:ascii="Arial" w:eastAsia="Times New Roman" w:hAnsi="Arial" w:cs="Arial"/>
-                <w:sz w:val="20"/>
-                <w:szCs w:val="20"/>
-                <w:lang w:val="nl-NL" w:eastAsia="en-GB"/>
-              </w:rPr>
-            </w:pPr>
-            <w:r>
-              <w:rPr>
-                <w:rFonts w:ascii="Arial" w:eastAsia="Times New Roman" w:hAnsi="Arial" w:cs="Arial"/>
-                <w:sz w:val="20"/>
-                <w:szCs w:val="20"/>
-                <w:lang w:val="nl-NL" w:eastAsia="en-GB"/>
-              </w:rPr>
               <w:t>NPS Import</w:t>
             </w:r>
           </w:p>
@@ -2541,46 +2049,6 @@
                 <w:szCs w:val="20"/>
                 <w:lang w:val="nl-NL" w:eastAsia="en-GB"/>
               </w:rPr>
-              <w:t>PowerD</w:t>
-            </w:r>
-          </w:p>
-        </w:tc>
-        <w:tc>
-          <w:tcPr>
-            <w:tcW w:w="0" w:type="auto"/>
-            <w:tcBorders>
-              <w:top w:val="single" w:sz="6" w:space="0" w:color="CCCCCC"/>
-              <w:left w:val="single" w:sz="6" w:space="0" w:color="CCCCCC"/>
-              <w:bottom w:val="single" w:sz="6" w:space="0" w:color="CCCCCC"/>
-              <w:right w:val="single" w:sz="6" w:space="0" w:color="CCCCCC"/>
-            </w:tcBorders>
-            <w:shd w:val="clear" w:color="auto" w:fill="CCCCCC"/>
-            <w:tcMar>
-              <w:top w:w="30" w:type="dxa"/>
-              <w:left w:w="45" w:type="dxa"/>
-              <w:bottom w:w="30" w:type="dxa"/>
-              <w:right w:w="45" w:type="dxa"/>
-            </w:tcMar>
-            <w:vAlign w:val="bottom"/>
-            <w:hideMark/>
-          </w:tcPr>
-          <w:p>
-            <w:pPr>
-              <w:spacing w:after="0" w:line="240" w:lineRule="auto"/>
-              <w:rPr>
-                <w:rFonts w:ascii="Arial" w:eastAsia="Times New Roman" w:hAnsi="Arial" w:cs="Arial"/>
-                <w:sz w:val="20"/>
-                <w:szCs w:val="20"/>
-                <w:lang w:val="nl-NL" w:eastAsia="en-GB"/>
-              </w:rPr>
-            </w:pPr>
-            <w:r>
-              <w:rPr>
-                <w:rFonts w:ascii="Arial" w:eastAsia="Times New Roman" w:hAnsi="Arial" w:cs="Arial"/>
-                <w:sz w:val="20"/>
-                <w:szCs w:val="20"/>
-                <w:lang w:val="nl-NL" w:eastAsia="en-GB"/>
-              </w:rPr>
               <w:t>NPS Import</w:t>
             </w:r>
           </w:p>
@@ -2716,30 +2184,6 @@
           <w:lang w:val="nl-NL"/>
         </w:rPr>
         <w:t>uur</w:t>
-      </w:r>
-      <w:r>
-        <w:rPr>
-          <w:sz w:val="28"/>
-          <w:szCs w:val="28"/>
-          <w:lang w:val="nl-NL"/>
-        </w:rPr>
-        <w:t xml:space="preserve"> (</w:t>
-      </w:r>
-      <w:r>
-        <w:rPr>
-          <w:sz w:val="28"/>
-          <w:szCs w:val="28"/>
-          <w:lang w:val="nl-NL"/>
-        </w:rPr>
-        <w:t>waarvan 20 uur voor PowerD</w:t>
-      </w:r>
-      <w:r>
-        <w:rPr>
-          <w:sz w:val="28"/>
-          <w:szCs w:val="28"/>
-          <w:lang w:val="nl-NL"/>
-        </w:rPr>
-        <w:t>)</w:t>
       </w:r>
     </w:p>
     <w:p>

</xml_diff>